<commit_message>
ios native guide update
딥링크 트래킹 api 추가
</commit_message>
<xml_diff>
--- a/Documents/NativeSDK/LINE_CROSS_PROMOTION_ios_v1.1_r1.docx
+++ b/Documents/NativeSDK/LINE_CROSS_PROMOTION_ios_v1.1_r1.docx
@@ -3786,30 +3786,28 @@
           <w:rFonts w:hAnsi="나눔고딕"/>
         </w:rPr>
       </w:pPr>
-      <w:bookmarkStart w:id="1" w:name="_GoBack"/>
-    </w:p>
-    <w:p>
-      <w:pPr>
-        <w:pStyle w:val="a4"/>
-        <w:rPr>
-          <w:rFonts w:hAnsi="나눔고딕"/>
-        </w:rPr>
-      </w:pPr>
-    </w:p>
-    <w:p>
-      <w:pPr>
-        <w:pStyle w:val="a4"/>
-        <w:rPr>
-          <w:rFonts w:hAnsi="나눔고딕"/>
-        </w:rPr>
-      </w:pPr>
-    </w:p>
-    <w:bookmarkEnd w:id="1"/>
-    <w:p>
-      <w:pPr>
-        <w:pStyle w:val="a4"/>
-        <w:rPr>
-          <w:rFonts w:hAnsi="나눔고딕" w:hint="eastAsia"/>
+    </w:p>
+    <w:p>
+      <w:pPr>
+        <w:pStyle w:val="a4"/>
+        <w:rPr>
+          <w:rFonts w:hAnsi="나눔고딕"/>
+        </w:rPr>
+      </w:pPr>
+    </w:p>
+    <w:p>
+      <w:pPr>
+        <w:pStyle w:val="a4"/>
+        <w:rPr>
+          <w:rFonts w:hAnsi="나눔고딕"/>
+        </w:rPr>
+      </w:pPr>
+    </w:p>
+    <w:p>
+      <w:pPr>
+        <w:pStyle w:val="a4"/>
+        <w:rPr>
+          <w:rFonts w:hAnsi="나눔고딕"/>
         </w:rPr>
       </w:pPr>
     </w:p>
@@ -3903,7 +3901,7 @@
           <w:szCs w:val="32"/>
         </w:rPr>
       </w:pPr>
-      <w:bookmarkStart w:id="2" w:name="매체연동"/>
+      <w:bookmarkStart w:id="1" w:name="매체연동"/>
       <w:r>
         <w:rPr>
           <w:rFonts w:hAnsi="나눔고딕" w:hint="eastAsia"/>
@@ -3915,7 +3913,7 @@
         <w:t>매체 연동</w:t>
       </w:r>
     </w:p>
-    <w:bookmarkEnd w:id="2"/>
+    <w:bookmarkEnd w:id="1"/>
     <w:p>
       <w:pPr>
         <w:pStyle w:val="a4"/>
@@ -4049,7 +4047,7 @@
           <w:sz w:val="28"/>
         </w:rPr>
       </w:pPr>
-      <w:bookmarkStart w:id="3" w:name="매체공통"/>
+      <w:bookmarkStart w:id="2" w:name="매체공통"/>
       <w:r>
         <w:rPr>
           <w:rFonts w:hAnsi="나눔고딕" w:hint="eastAsia"/>
@@ -4075,7 +4073,7 @@
         <w:t>공통</w:t>
       </w:r>
     </w:p>
-    <w:bookmarkEnd w:id="3"/>
+    <w:bookmarkEnd w:id="2"/>
     <w:p>
       <w:pPr>
         <w:pStyle w:val="a4"/>
@@ -5028,7 +5026,7 @@
           <w:sz w:val="28"/>
         </w:rPr>
       </w:pPr>
-      <w:bookmarkStart w:id="4" w:name="오퍼월광고"/>
+      <w:bookmarkStart w:id="3" w:name="오퍼월광고"/>
       <w:r>
         <w:rPr>
           <w:rFonts w:hAnsi="나눔고딕" w:hint="eastAsia"/>
@@ -5079,7 +5077,7 @@
         <w:t>광고</w:t>
       </w:r>
     </w:p>
-    <w:bookmarkEnd w:id="4"/>
+    <w:bookmarkEnd w:id="3"/>
     <w:p>
       <w:pPr>
         <w:pStyle w:val="a4"/>
@@ -8324,7 +8322,7 @@
           <w:sz w:val="28"/>
         </w:rPr>
       </w:pPr>
-      <w:bookmarkStart w:id="5" w:name="전면광고"/>
+      <w:bookmarkStart w:id="4" w:name="전면광고"/>
       <w:r>
         <w:rPr>
           <w:rFonts w:hAnsi="나눔고딕" w:hint="eastAsia"/>
@@ -8367,7 +8365,7 @@
         <w:t>전면광고</w:t>
       </w:r>
     </w:p>
-    <w:bookmarkEnd w:id="5"/>
+    <w:bookmarkEnd w:id="4"/>
     <w:p>
       <w:pPr>
         <w:pStyle w:val="a4"/>
@@ -10104,7 +10102,7 @@
           <w:szCs w:val="40"/>
         </w:rPr>
       </w:pPr>
-      <w:bookmarkStart w:id="6" w:name="광고주연동"/>
+      <w:bookmarkStart w:id="5" w:name="광고주연동"/>
       <w:r>
         <w:rPr>
           <w:rFonts w:hAnsi="나눔고딕" w:hint="eastAsia"/>
@@ -10116,7 +10114,7 @@
         <w:t>광고주 연동</w:t>
       </w:r>
     </w:p>
-    <w:bookmarkEnd w:id="6"/>
+    <w:bookmarkEnd w:id="5"/>
     <w:p>
       <w:pPr>
         <w:pStyle w:val="a4"/>
@@ -10804,7 +10802,248 @@
         <w:rPr>
           <w:rFonts w:hAnsi="나눔고딕" w:hint="eastAsia"/>
         </w:rPr>
-        <w:t>앱이 오픈되면 정상설정된 것입니다.</w:t>
+        <w:t>앱이 오픈되면 정상</w:t>
+      </w:r>
+      <w:r>
+        <w:rPr>
+          <w:rFonts w:hAnsi="나눔고딕" w:hint="eastAsia"/>
+        </w:rPr>
+        <w:t xml:space="preserve"> </w:t>
+      </w:r>
+      <w:r>
+        <w:rPr>
+          <w:rFonts w:hAnsi="나눔고딕" w:hint="eastAsia"/>
+        </w:rPr>
+        <w:t>설정된 것입니다.</w:t>
+      </w:r>
+    </w:p>
+    <w:p>
+      <w:pPr>
+        <w:pStyle w:val="a4"/>
+        <w:ind w:firstLineChars="400" w:firstLine="752"/>
+        <w:rPr>
+          <w:rFonts w:hAnsi="나눔고딕"/>
+        </w:rPr>
+      </w:pPr>
+    </w:p>
+    <w:p>
+      <w:pPr>
+        <w:pStyle w:val="a4"/>
+        <w:numPr>
+          <w:ilvl w:val="0"/>
+          <w:numId w:val="39"/>
+        </w:numPr>
+        <w:rPr>
+          <w:rFonts w:hAnsi="나눔고딕"/>
+        </w:rPr>
+      </w:pPr>
+      <w:r>
+        <w:rPr>
+          <w:rFonts w:hAnsi="나눔고딕" w:hint="eastAsia"/>
+          <w:b/>
+          <w:sz w:val="22"/>
+        </w:rPr>
+        <w:lastRenderedPageBreak/>
+        <w:t>딥링크 트래커 연동</w:t>
+      </w:r>
+    </w:p>
+    <w:p>
+      <w:pPr>
+        <w:pStyle w:val="a4"/>
+        <w:ind w:left="760"/>
+        <w:rPr>
+          <w:rFonts w:hAnsi="나눔고딕"/>
+        </w:rPr>
+      </w:pPr>
+      <w:r>
+        <w:rPr>
+          <w:rFonts w:hAnsi="나눔고딕" w:hint="eastAsia"/>
+        </w:rPr>
+        <w:t xml:space="preserve">딥링크로 앱이 실행되는 것을 확인하기 위해 다음과 같이 </w:t>
+      </w:r>
+      <w:r>
+        <w:rPr>
+          <w:rFonts w:hAnsi="나눔고딕"/>
+        </w:rPr>
+        <w:t>passOpenUrl PAI</w:t>
+      </w:r>
+      <w:r>
+        <w:rPr>
+          <w:rFonts w:hAnsi="나눔고딕" w:hint="eastAsia"/>
+        </w:rPr>
+        <w:t>를 호출합니다.</w:t>
+      </w:r>
+    </w:p>
+    <w:p>
+      <w:pPr>
+        <w:pStyle w:val="a4"/>
+        <w:ind w:left="760"/>
+        <w:rPr>
+          <w:rFonts w:hAnsi="나눔고딕"/>
+        </w:rPr>
+      </w:pPr>
+    </w:p>
+    <w:tbl>
+      <w:tblPr>
+        <w:tblStyle w:val="a5"/>
+        <w:tblW w:w="0" w:type="auto"/>
+        <w:tblInd w:w="760" w:type="dxa"/>
+        <w:tblLook w:val="04A0" w:firstRow="1" w:lastRow="0" w:firstColumn="1" w:lastColumn="0" w:noHBand="0" w:noVBand="1"/>
+      </w:tblPr>
+      <w:tblGrid>
+        <w:gridCol w:w="9696"/>
+      </w:tblGrid>
+      <w:tr>
+        <w:tc>
+          <w:tcPr>
+            <w:tcW w:w="10456" w:type="dxa"/>
+          </w:tcPr>
+          <w:p>
+            <w:pPr>
+              <w:pStyle w:val="a4"/>
+              <w:rPr>
+                <w:rFonts w:hAnsi="나눔고딕"/>
+              </w:rPr>
+            </w:pPr>
+            <w:r>
+              <w:rPr>
+                <w:rFonts w:hAnsi="나눔고딕"/>
+              </w:rPr>
+              <w:t xml:space="preserve">-(BOOL)application:(UIApplication *)application openURL:(NSURL *)url sourceApplication:(NSString *)sourceApplication annotation:(id)annotation </w:t>
+            </w:r>
+          </w:p>
+          <w:p>
+            <w:pPr>
+              <w:pStyle w:val="a4"/>
+              <w:rPr>
+                <w:rFonts w:hAnsi="나눔고딕"/>
+              </w:rPr>
+            </w:pPr>
+            <w:r>
+              <w:rPr>
+                <w:rFonts w:hAnsi="나눔고딕"/>
+              </w:rPr>
+              <w:t xml:space="preserve">{ </w:t>
+            </w:r>
+          </w:p>
+          <w:p>
+            <w:pPr>
+              <w:pStyle w:val="a4"/>
+              <w:rPr>
+                <w:rFonts w:hAnsi="나눔고딕"/>
+              </w:rPr>
+            </w:pPr>
+            <w:r>
+              <w:rPr>
+                <w:rFonts w:hAnsi="나눔고딕"/>
+              </w:rPr>
+              <w:t xml:space="preserve">        [LineCrossPromotionSDK passOpenURL:url];</w:t>
+            </w:r>
+          </w:p>
+          <w:p>
+            <w:pPr>
+              <w:pStyle w:val="a4"/>
+              <w:rPr>
+                <w:rFonts w:hAnsi="나눔고딕" w:hint="eastAsia"/>
+              </w:rPr>
+            </w:pPr>
+            <w:r>
+              <w:rPr>
+                <w:rFonts w:hAnsi="나눔고딕"/>
+              </w:rPr>
+              <w:t xml:space="preserve">        </w:t>
+            </w:r>
+            <w:r>
+              <w:rPr>
+                <w:rFonts w:hAnsi="나눔고딕"/>
+              </w:rPr>
+              <w:t>Return YES;</w:t>
+            </w:r>
+          </w:p>
+          <w:p>
+            <w:pPr>
+              <w:pStyle w:val="a4"/>
+              <w:rPr>
+                <w:rFonts w:hAnsi="나눔고딕"/>
+              </w:rPr>
+            </w:pPr>
+            <w:r>
+              <w:rPr>
+                <w:rFonts w:hAnsi="나눔고딕"/>
+              </w:rPr>
+              <w:t>}</w:t>
+            </w:r>
+          </w:p>
+        </w:tc>
+      </w:tr>
+    </w:tbl>
+    <w:p>
+      <w:pPr>
+        <w:pStyle w:val="a4"/>
+        <w:ind w:left="760"/>
+        <w:rPr>
+          <w:rFonts w:hAnsi="나눔고딕"/>
+        </w:rPr>
+      </w:pPr>
+    </w:p>
+    <w:p>
+      <w:pPr>
+        <w:pStyle w:val="a4"/>
+        <w:ind w:left="760"/>
+        <w:rPr>
+          <w:rFonts w:hAnsi="나눔고딕"/>
+          <w:b/>
+          <w:sz w:val="22"/>
+        </w:rPr>
+      </w:pPr>
+      <w:bookmarkStart w:id="6" w:name="_GoBack"/>
+      <w:r>
+        <w:rPr>
+          <w:rFonts w:hAnsi="나눔고딕" w:hint="eastAsia"/>
+          <w:b/>
+          <w:sz w:val="22"/>
+        </w:rPr>
+        <w:t>참고_</w:t>
+      </w:r>
+    </w:p>
+    <w:bookmarkEnd w:id="6"/>
+    <w:p>
+      <w:pPr>
+        <w:pStyle w:val="a4"/>
+        <w:ind w:left="760"/>
+        <w:rPr>
+          <w:rFonts w:hAnsi="나눔고딕" w:hint="eastAsia"/>
+        </w:rPr>
+      </w:pPr>
+      <w:r>
+        <w:rPr>
+          <w:rFonts w:hAnsi="나눔고딕" w:hint="eastAsia"/>
+        </w:rPr>
+        <w:t xml:space="preserve">위 </w:t>
+      </w:r>
+      <w:r>
+        <w:rPr>
+          <w:rFonts w:hAnsi="나눔고딕"/>
+        </w:rPr>
+        <w:t>API</w:t>
+      </w:r>
+      <w:r>
+        <w:rPr>
+          <w:rFonts w:hAnsi="나눔고딕" w:hint="eastAsia"/>
+        </w:rPr>
+        <w:t xml:space="preserve">는 </w:t>
+      </w:r>
+      <w:r>
+        <w:rPr>
+          <w:rFonts w:hAnsi="나눔고딕"/>
+        </w:rPr>
+        <w:t>AppDelegate</w:t>
+      </w:r>
+      <w:r>
+        <w:rPr>
+          <w:rFonts w:hAnsi="나눔고딕" w:hint="eastAsia"/>
+        </w:rPr>
+        <w:t>에 설정합니다.</w:t>
       </w:r>
     </w:p>
     <w:sectPr>
@@ -13694,8 +13933,8 @@
   <w:abstractNum w:abstractNumId="30" w15:restartNumberingAfterBreak="0">
     <w:nsid w:val="6AC3062C"/>
     <w:multiLevelType w:val="hybridMultilevel"/>
-    <w:tmpl w:val="A48E8F90"/>
-    <w:lvl w:ilvl="0" w:tplc="596AC60C">
+    <w:tmpl w:val="8B84B8E6"/>
+    <w:lvl w:ilvl="0" w:tplc="BFCA2F7E">
       <w:start w:val="1"/>
       <w:numFmt w:val="decimal"/>
       <w:lvlText w:val="%1."/>
@@ -13705,6 +13944,8 @@
       </w:pPr>
       <w:rPr>
         <w:rFonts w:hint="default"/>
+        <w:b/>
+        <w:sz w:val="22"/>
       </w:rPr>
     </w:lvl>
     <w:lvl w:ilvl="1" w:tplc="04090019" w:tentative="1">
@@ -15855,7 +16096,7 @@
 </file>
 
 <file path=customXml/itemProps1.xml><?xml version="1.0" encoding="utf-8"?>
-<ds:datastoreItem xmlns:ds="http://schemas.openxmlformats.org/officeDocument/2006/customXml" ds:itemID="{09AF2DA2-C1D0-4F8B-A88F-DA22CA780B4C}">
+<ds:datastoreItem xmlns:ds="http://schemas.openxmlformats.org/officeDocument/2006/customXml" ds:itemID="{DD9BB459-52AD-480E-85E4-D791EE4EF841}">
   <ds:schemaRefs>
     <ds:schemaRef ds:uri="http://schemas.openxmlformats.org/officeDocument/2006/bibliography"/>
   </ds:schemaRefs>

</xml_diff>